<commit_message>
Modularizei a construção dos Widgets, por meio de classes na pasta UI
</commit_message>
<xml_diff>
--- a/GeneratedDocs/generated_doc.docx
+++ b/GeneratedDocs/generated_doc.docx
@@ -117,14 +117,41 @@
           <w:rFonts w:ascii="Times New Roman" w:hAnsi="Times New Roman" w:cs="Times New Roman"/>
           <w:lang w:val="pt-BR"/>
         </w:rPr>
-        <w:t>Prezado senhor</w:t>
-      </w:r>
-      <w:r>
-        <w:rPr>
-          <w:rFonts w:ascii="Times New Roman" w:hAnsi="Times New Roman" w:cs="Times New Roman"/>
-          <w:lang w:val="pt-BR"/>
-        </w:rPr>
-        <w:t>(a)</w:t>
+        <w:t>Prezado senhor(a),</w:t>
+      </w:r>
+    </w:p>
+    <w:p>
+      <w:pPr>
+        <w:spacing w:line="240" w:lineRule="auto"/>
+        <w:jc w:val="both"/>
+        <w:rPr>
+          <w:rFonts w:ascii="Times New Roman" w:hAnsi="Times New Roman" w:cs="Times New Roman"/>
+          <w:lang w:val="pt-BR"/>
+        </w:rPr>
+      </w:pPr>
+      <w:r>
+        <w:rPr>
+          <w:rFonts w:ascii="Times New Roman" w:hAnsi="Times New Roman" w:cs="Times New Roman"/>
+          <w:lang w:val="pt-BR"/>
+        </w:rPr>
+        <w:t>Setor de recursos humanos ou de segurança do trabalho,</w:t>
+      </w:r>
+    </w:p>
+    <w:p>
+      <w:pPr>
+        <w:spacing w:line="240" w:lineRule="auto"/>
+        <w:jc w:val="both"/>
+        <w:rPr>
+          <w:rFonts w:ascii="Times New Roman" w:hAnsi="Times New Roman" w:cs="Times New Roman"/>
+          <w:lang w:val="pt-BR"/>
+        </w:rPr>
+      </w:pPr>
+      <w:r>
+        <w:rPr>
+          <w:rFonts w:ascii="Times New Roman" w:hAnsi="Times New Roman" w:cs="Times New Roman"/>
+          <w:lang w:val="pt-BR"/>
+        </w:rPr>
+        <w:t>Eu</w:t>
       </w:r>
       <w:r>
         <w:rPr>
@@ -132,40 +159,6 @@
           <w:lang w:val="pt-BR"/>
         </w:rPr>
         <w:t>,</w:t>
-      </w:r>
-    </w:p>
-    <w:p>
-      <w:pPr>
-        <w:spacing w:line="240" w:lineRule="auto"/>
-        <w:jc w:val="both"/>
-        <w:rPr>
-          <w:rFonts w:ascii="Times New Roman" w:hAnsi="Times New Roman" w:cs="Times New Roman"/>
-          <w:lang w:val="pt-BR"/>
-        </w:rPr>
-      </w:pPr>
-      <w:r>
-        <w:rPr>
-          <w:rFonts w:ascii="Times New Roman" w:hAnsi="Times New Roman" w:cs="Times New Roman"/>
-          <w:lang w:val="pt-BR"/>
-        </w:rPr>
-        <w:t>Setor de recursos humanos ou de segurança do trabalho,</w:t>
-      </w:r>
-    </w:p>
-    <w:p>
-      <w:pPr>
-        <w:spacing w:line="240" w:lineRule="auto"/>
-        <w:jc w:val="both"/>
-        <w:rPr>
-          <w:rFonts w:ascii="Times New Roman" w:hAnsi="Times New Roman" w:cs="Times New Roman"/>
-          <w:lang w:val="pt-BR"/>
-        </w:rPr>
-      </w:pPr>
-      <w:r>
-        <w:rPr>
-          <w:rFonts w:ascii="Times New Roman" w:hAnsi="Times New Roman" w:cs="Times New Roman"/>
-          <w:lang w:val="pt-BR"/>
-        </w:rPr>
-        <w:t>Eu</w:t>
       </w:r>
       <w:r>
         <w:rPr>
@@ -182,7 +175,14 @@
           <w:bCs/>
           <w:lang w:val="pt-BR"/>
         </w:rPr>
-        <w:t xml:space="preserve"/>
+        <w:t xml:space="preserve">Rodrigo Alban</w:t>
+      </w:r>
+      <w:r>
+        <w:rPr>
+          <w:rFonts w:ascii="Times New Roman" w:hAnsi="Times New Roman" w:cs="Times New Roman"/>
+          <w:lang w:val="pt-BR"/>
+        </w:rPr>
+        <w:t>,</w:t>
       </w:r>
       <w:r>
         <w:rPr>
@@ -228,24 +228,88 @@
           <w:rFonts w:ascii="Times New Roman" w:hAnsi="Times New Roman" w:cs="Times New Roman"/>
           <w:lang w:val="pt-BR"/>
         </w:rPr>
+        <w:t xml:space="preserve">02/03/2025 </w:t>
+      </w:r>
+    </w:p>
+    <w:p>
+      <w:pPr>
+        <w:spacing w:line="240" w:lineRule="auto"/>
+        <w:jc w:val="both"/>
+        <w:rPr>
+          <w:rFonts w:ascii="Times New Roman" w:hAnsi="Times New Roman" w:cs="Times New Roman"/>
+          <w:lang w:val="pt-BR"/>
+        </w:rPr>
+      </w:pPr>
+      <w:r>
+        <w:rPr>
+          <w:rFonts w:ascii="Times New Roman" w:hAnsi="Times New Roman" w:cs="Times New Roman"/>
+          <w:lang w:val="pt-BR"/>
+        </w:rPr>
+        <w:t xml:space="preserve">ENDEREÇO: </w:t>
+      </w:r>
+      <w:proofErr w:type="gramStart"/>
+      <w:r>
+        <w:rPr>
+          <w:rFonts w:ascii="Times New Roman" w:hAnsi="Times New Roman" w:cs="Times New Roman"/>
+          <w:lang w:val="pt-BR"/>
+        </w:rPr>
+        <w:t xml:space="preserve">Av. Brasil</w:t>
+      </w:r>
+    </w:p>
+    <w:p>
+      <w:pPr>
+        <w:spacing w:line="240" w:lineRule="auto"/>
+        <w:jc w:val="both"/>
+        <w:rPr>
+          <w:rFonts w:ascii="Times New Roman" w:hAnsi="Times New Roman" w:cs="Times New Roman"/>
+          <w:lang w:val="pt-BR"/>
+        </w:rPr>
+      </w:pPr>
+      <w:r>
+        <w:rPr>
+          <w:rFonts w:ascii="Times New Roman" w:hAnsi="Times New Roman" w:cs="Times New Roman"/>
+          <w:lang w:val="pt-BR"/>
+        </w:rPr>
+        <w:t xml:space="preserve">BAIRRO: </w:t>
+      </w:r>
+      <w:proofErr w:type="gramStart"/>
+      <w:r>
+        <w:rPr>
+          <w:rFonts w:ascii="Times New Roman" w:hAnsi="Times New Roman" w:cs="Times New Roman"/>
+          <w:lang w:val="pt-BR"/>
+        </w:rPr>
+        <w:t xml:space="preserve">Centro</w:t>
+      </w:r>
+      <w:r>
+        <w:rPr>
+          <w:rFonts w:ascii="Times New Roman" w:hAnsi="Times New Roman" w:cs="Times New Roman"/>
+          <w:lang w:val="pt-BR"/>
+        </w:rPr>
         <w:t xml:space="preserve"> </w:t>
       </w:r>
-    </w:p>
-    <w:p>
-      <w:pPr>
-        <w:spacing w:line="240" w:lineRule="auto"/>
-        <w:jc w:val="both"/>
-        <w:rPr>
-          <w:rFonts w:ascii="Times New Roman" w:hAnsi="Times New Roman" w:cs="Times New Roman"/>
-          <w:lang w:val="pt-BR"/>
-        </w:rPr>
-      </w:pPr>
-      <w:r>
-        <w:rPr>
-          <w:rFonts w:ascii="Times New Roman" w:hAnsi="Times New Roman" w:cs="Times New Roman"/>
-          <w:lang w:val="pt-BR"/>
-        </w:rPr>
-        <w:t xml:space="preserve">ENDEREÇO: </w:t>
+      <w:r>
+        <w:rPr>
+          <w:rFonts w:ascii="Times New Roman" w:hAnsi="Times New Roman" w:cs="Times New Roman"/>
+          <w:lang w:val="pt-BR"/>
+        </w:rPr>
+        <w:t xml:space="preserve"> CIDADE: Medianeira</w:t>
+      </w:r>
+    </w:p>
+    <w:p>
+      <w:pPr>
+        <w:spacing w:line="240" w:lineRule="auto"/>
+        <w:jc w:val="both"/>
+        <w:rPr>
+          <w:rFonts w:ascii="Times New Roman" w:hAnsi="Times New Roman" w:cs="Times New Roman"/>
+          <w:lang w:val="pt-BR"/>
+        </w:rPr>
+      </w:pPr>
+      <w:r>
+        <w:rPr>
+          <w:rFonts w:ascii="Times New Roman" w:hAnsi="Times New Roman" w:cs="Times New Roman"/>
+          <w:lang w:val="pt-BR"/>
+        </w:rPr>
+        <w:t xml:space="preserve">UF: </w:t>
       </w:r>
       <w:proofErr w:type="gramStart"/>
       <w:r>
@@ -253,24 +317,71 @@
           <w:rFonts w:ascii="Times New Roman" w:hAnsi="Times New Roman" w:cs="Times New Roman"/>
           <w:lang w:val="pt-BR"/>
         </w:rPr>
-        <w:t xml:space="preserve"/>
-      </w:r>
-    </w:p>
-    <w:p>
-      <w:pPr>
-        <w:spacing w:line="240" w:lineRule="auto"/>
-        <w:jc w:val="both"/>
-        <w:rPr>
-          <w:rFonts w:ascii="Times New Roman" w:hAnsi="Times New Roman" w:cs="Times New Roman"/>
-          <w:lang w:val="pt-BR"/>
-        </w:rPr>
-      </w:pPr>
-      <w:r>
-        <w:rPr>
-          <w:rFonts w:ascii="Times New Roman" w:hAnsi="Times New Roman" w:cs="Times New Roman"/>
-          <w:lang w:val="pt-BR"/>
-        </w:rPr>
-        <w:t xml:space="preserve">BAIRRO: </w:t>
+        <w:t xml:space="preserve">PR CEP: 00000 TEL: 1234-5678</w:t>
+      </w:r>
+    </w:p>
+    <w:p>
+      <w:pPr>
+        <w:spacing w:line="240" w:lineRule="auto"/>
+        <w:jc w:val="both"/>
+        <w:rPr>
+          <w:rFonts w:ascii="Times New Roman" w:hAnsi="Times New Roman" w:cs="Times New Roman"/>
+          <w:lang w:val="pt-BR"/>
+        </w:rPr>
+      </w:pPr>
+      <w:r>
+        <w:rPr>
+          <w:rFonts w:ascii="Times New Roman" w:hAnsi="Times New Roman" w:cs="Times New Roman"/>
+          <w:lang w:val="pt-BR"/>
+        </w:rPr>
+        <w:t>SEGUE ANEXO A CÓPIA DA CARTEIRA DE TRABALHO</w:t>
+      </w:r>
+    </w:p>
+    <w:p>
+      <w:pPr>
+        <w:spacing w:line="240" w:lineRule="auto"/>
+        <w:jc w:val="both"/>
+        <w:rPr>
+          <w:rFonts w:ascii="Times New Roman" w:hAnsi="Times New Roman" w:cs="Times New Roman"/>
+          <w:lang w:val="pt-BR"/>
+        </w:rPr>
+      </w:pPr>
+    </w:p>
+    <w:p>
+      <w:pPr>
+        <w:spacing w:line="240" w:lineRule="auto"/>
+        <w:jc w:val="both"/>
+        <w:rPr>
+          <w:rFonts w:ascii="Times New Roman" w:hAnsi="Times New Roman" w:cs="Times New Roman"/>
+          <w:lang w:val="pt-BR"/>
+        </w:rPr>
+      </w:pPr>
+    </w:p>
+    <w:p>
+      <w:pPr>
+        <w:spacing w:line="240" w:lineRule="auto"/>
+        <w:jc w:val="both"/>
+        <w:rPr>
+          <w:rFonts w:ascii="Times New Roman" w:hAnsi="Times New Roman" w:cs="Times New Roman"/>
+          <w:lang w:val="pt-BR"/>
+        </w:rPr>
+      </w:pPr>
+    </w:p>
+    <w:p>
+      <w:pPr>
+        <w:spacing w:line="240" w:lineRule="auto"/>
+        <w:jc w:val="center"/>
+        <w:rPr>
+          <w:rFonts w:ascii="Times New Roman" w:hAnsi="Times New Roman" w:cs="Times New Roman"/>
+          <w:lang w:val="pt-BR"/>
+        </w:rPr>
+      </w:pPr>
+      <w:r>
+        <w:rPr>
+          <w:rFonts w:ascii="Times New Roman" w:hAnsi="Times New Roman" w:cs="Times New Roman"/>
+          <w:lang w:val="pt-BR"/>
+        </w:rPr>
+        <w:t xml:space="preserve">MEDIANEIRA, </w:t>
       </w:r>
       <w:proofErr w:type="gramStart"/>
       <w:r>
@@ -278,104 +389,7 @@
           <w:rFonts w:ascii="Times New Roman" w:hAnsi="Times New Roman" w:cs="Times New Roman"/>
           <w:lang w:val="pt-BR"/>
         </w:rPr>
-        <w:t xml:space="preserve"> CIDADE: </w:t>
-      </w:r>
-    </w:p>
-    <w:p>
-      <w:pPr>
-        <w:spacing w:line="240" w:lineRule="auto"/>
-        <w:jc w:val="both"/>
-        <w:rPr>
-          <w:rFonts w:ascii="Times New Roman" w:hAnsi="Times New Roman" w:cs="Times New Roman"/>
-          <w:lang w:val="pt-BR"/>
-        </w:rPr>
-      </w:pPr>
-      <w:r>
-        <w:rPr>
-          <w:rFonts w:ascii="Times New Roman" w:hAnsi="Times New Roman" w:cs="Times New Roman"/>
-          <w:lang w:val="pt-BR"/>
-        </w:rPr>
-        <w:t xml:space="preserve">UF: </w:t>
-      </w:r>
-      <w:proofErr w:type="gramStart"/>
-      <w:r>
-        <w:rPr>
-          <w:rFonts w:ascii="Times New Roman" w:hAnsi="Times New Roman" w:cs="Times New Roman"/>
-          <w:lang w:val="pt-BR"/>
-        </w:rPr>
-        <w:t xml:space="preserve"> CEP:  TEL: </w:t>
-      </w:r>
-    </w:p>
-    <w:p>
-      <w:pPr>
-        <w:spacing w:line="240" w:lineRule="auto"/>
-        <w:jc w:val="both"/>
-        <w:rPr>
-          <w:rFonts w:ascii="Times New Roman" w:hAnsi="Times New Roman" w:cs="Times New Roman"/>
-          <w:lang w:val="pt-BR"/>
-        </w:rPr>
-      </w:pPr>
-      <w:r>
-        <w:rPr>
-          <w:rFonts w:ascii="Times New Roman" w:hAnsi="Times New Roman" w:cs="Times New Roman"/>
-          <w:lang w:val="pt-BR"/>
-        </w:rPr>
-        <w:t>SEGUE ANEXO A CÓPIA DA CARTEIRA DE TRABALHO</w:t>
-      </w:r>
-    </w:p>
-    <w:p>
-      <w:pPr>
-        <w:spacing w:line="240" w:lineRule="auto"/>
-        <w:jc w:val="both"/>
-        <w:rPr>
-          <w:rFonts w:ascii="Times New Roman" w:hAnsi="Times New Roman" w:cs="Times New Roman"/>
-          <w:lang w:val="pt-BR"/>
-        </w:rPr>
-      </w:pPr>
-    </w:p>
-    <w:p>
-      <w:pPr>
-        <w:spacing w:line="240" w:lineRule="auto"/>
-        <w:jc w:val="both"/>
-        <w:rPr>
-          <w:rFonts w:ascii="Times New Roman" w:hAnsi="Times New Roman" w:cs="Times New Roman"/>
-          <w:lang w:val="pt-BR"/>
-        </w:rPr>
-      </w:pPr>
-    </w:p>
-    <w:p>
-      <w:pPr>
-        <w:spacing w:line="240" w:lineRule="auto"/>
-        <w:jc w:val="both"/>
-        <w:rPr>
-          <w:rFonts w:ascii="Times New Roman" w:hAnsi="Times New Roman" w:cs="Times New Roman"/>
-          <w:lang w:val="pt-BR"/>
-        </w:rPr>
-      </w:pPr>
-    </w:p>
-    <w:p>
-      <w:pPr>
-        <w:spacing w:line="240" w:lineRule="auto"/>
-        <w:jc w:val="center"/>
-        <w:rPr>
-          <w:rFonts w:ascii="Times New Roman" w:hAnsi="Times New Roman" w:cs="Times New Roman"/>
-          <w:lang w:val="pt-BR"/>
-        </w:rPr>
-      </w:pPr>
-      <w:r>
-        <w:rPr>
-          <w:rFonts w:ascii="Times New Roman" w:hAnsi="Times New Roman" w:cs="Times New Roman"/>
-          <w:lang w:val="pt-BR"/>
-        </w:rPr>
-        <w:t xml:space="preserve">MEDIANEIRA, </w:t>
-      </w:r>
-      <w:proofErr w:type="gramStart"/>
-      <w:r>
-        <w:rPr>
-          <w:rFonts w:ascii="Times New Roman" w:hAnsi="Times New Roman" w:cs="Times New Roman"/>
-          <w:lang w:val="pt-BR"/>
-        </w:rPr>
-        <w:t xml:space="preserve">PRIMEIRO DE MARÇO</w:t>
+        <w:t xml:space="preserve">02 de março de 2025</w:t>
       </w:r>
     </w:p>
     <w:p>
@@ -414,7 +428,7 @@
           <w:bCs/>
           <w:lang w:val="pt-BR"/>
         </w:rPr>
-        <w:t xml:space="preserve"/>
+        <w:t xml:space="preserve">Dr Auzio</w:t>
       </w:r>
     </w:p>
     <w:p>
@@ -441,7 +455,7 @@
           <w:rFonts w:ascii="Times New Roman" w:hAnsi="Times New Roman" w:cs="Times New Roman"/>
           <w:lang w:val="pt-BR"/>
         </w:rPr>
-        <w:t xml:space="preserve"/>
+        <w:t xml:space="preserve">000000</w:t>
       </w:r>
     </w:p>
     <w:p>

</xml_diff>

<commit_message>
Só mudei alguns comentários pra deixar mais organizado
</commit_message>
<xml_diff>
--- a/GeneratedDocs/generated_doc.docx
+++ b/GeneratedDocs/generated_doc.docx
@@ -228,7 +228,7 @@
           <w:rFonts w:ascii="Times New Roman" w:hAnsi="Times New Roman" w:cs="Times New Roman"/>
           <w:lang w:val="pt-BR"/>
         </w:rPr>
-        <w:t xml:space="preserve">02/03/2025 </w:t>
+        <w:t xml:space="preserve">03/03/2025 </w:t>
       </w:r>
     </w:p>
     <w:p>
@@ -317,7 +317,7 @@
           <w:rFonts w:ascii="Times New Roman" w:hAnsi="Times New Roman" w:cs="Times New Roman"/>
           <w:lang w:val="pt-BR"/>
         </w:rPr>
-        <w:t xml:space="preserve">PR CEP: 00000 TEL: 1234-5678</w:t>
+        <w:t xml:space="preserve">PR CEP: 85884-000 TEL: 45 1234-5678</w:t>
       </w:r>
     </w:p>
     <w:p>
@@ -389,7 +389,7 @@
           <w:rFonts w:ascii="Times New Roman" w:hAnsi="Times New Roman" w:cs="Times New Roman"/>
           <w:lang w:val="pt-BR"/>
         </w:rPr>
-        <w:t xml:space="preserve">02 de março de 2025</w:t>
+        <w:t xml:space="preserve">03 de março de 2025</w:t>
       </w:r>
     </w:p>
     <w:p>
@@ -428,7 +428,7 @@
           <w:bCs/>
           <w:lang w:val="pt-BR"/>
         </w:rPr>
-        <w:t xml:space="preserve">Dr Auzio</w:t>
+        <w:t xml:space="preserve">Dr. Auzio</w:t>
       </w:r>
     </w:p>
     <w:p>
@@ -455,7 +455,7 @@
           <w:rFonts w:ascii="Times New Roman" w:hAnsi="Times New Roman" w:cs="Times New Roman"/>
           <w:lang w:val="pt-BR"/>
         </w:rPr>
-        <w:t xml:space="preserve">000000</w:t>
+        <w:t xml:space="preserve">12.345-0</w:t>
       </w:r>
     </w:p>
     <w:p>

</xml_diff>